<commit_message>
added view high scores diagram -bp
</commit_message>
<xml_diff>
--- a/projects/Report2/Report2Part1.docx
+++ b/projects/Report2/Report2Part1.docx
@@ -160,11 +160,17 @@
       <w:r>
         <w:t>select opponent</w:t>
       </w:r>
+      <w:r>
+        <w:t xml:space="preserve"> and view high scores</w:t>
+      </w:r>
+      <w:r>
+        <w:t xml:space="preserve"> sequence diagram</w:t>
+      </w:r>
+      <w:r>
+        <w:t>s</w:t>
+      </w:r>
       <w:bookmarkStart w:id="1" w:name="_GoBack"/>
       <w:bookmarkEnd w:id="1"/>
-      <w:r>
-        <w:t xml:space="preserve"> sequence diagram</w:t>
-      </w:r>
     </w:p>
     <w:p/>
     <w:p/>
@@ -537,8 +543,51 @@
         </w:drawing>
       </w:r>
     </w:p>
+    <w:p/>
+    <w:p>
+      <w:r>
+        <w:rPr>
+          <w:noProof/>
+        </w:rPr>
+        <w:drawing>
+          <wp:inline distT="0" distB="0" distL="0" distR="0" wp14:anchorId="5CABE0E1" wp14:editId="7D3DB00A">
+            <wp:extent cx="4371975" cy="2438400"/>
+            <wp:effectExtent l="0" t="0" r="9525" b="0"/>
+            <wp:docPr id="3" name="Picture 3"/>
+            <wp:cNvGraphicFramePr>
+              <a:graphicFrameLocks xmlns:a="http://schemas.openxmlformats.org/drawingml/2006/main" noChangeAspect="1"/>
+            </wp:cNvGraphicFramePr>
+            <a:graphic xmlns:a="http://schemas.openxmlformats.org/drawingml/2006/main">
+              <a:graphicData uri="http://schemas.openxmlformats.org/drawingml/2006/picture">
+                <pic:pic xmlns:pic="http://schemas.openxmlformats.org/drawingml/2006/picture">
+                  <pic:nvPicPr>
+                    <pic:cNvPr id="1" name=""/>
+                    <pic:cNvPicPr/>
+                  </pic:nvPicPr>
+                  <pic:blipFill>
+                    <a:blip r:embed="rId9"/>
+                    <a:stretch>
+                      <a:fillRect/>
+                    </a:stretch>
+                  </pic:blipFill>
+                  <pic:spPr>
+                    <a:xfrm>
+                      <a:off x="0" y="0"/>
+                      <a:ext cx="4371975" cy="2438400"/>
+                    </a:xfrm>
+                    <a:prstGeom prst="rect">
+                      <a:avLst/>
+                    </a:prstGeom>
+                  </pic:spPr>
+                </pic:pic>
+              </a:graphicData>
+            </a:graphic>
+          </wp:inline>
+        </w:drawing>
+      </w:r>
+    </w:p>
     <w:sectPr>
-      <w:headerReference w:type="default" r:id="rId9"/>
+      <w:headerReference w:type="default" r:id="rId10"/>
       <w:pgSz w:w="12240" w:h="15840"/>
       <w:pgMar w:top="1440" w:right="1440" w:bottom="1440" w:left="1440" w:header="720" w:footer="720" w:gutter="0"/>
       <w:cols w:space="720"/>
@@ -1628,7 +1677,7 @@
 </file>
 
 <file path=customXml/itemProps2.xml><?xml version="1.0" encoding="utf-8"?>
-<ds:datastoreItem xmlns:ds="http://schemas.openxmlformats.org/officeDocument/2006/customXml" ds:itemID="{59E64CA6-66C8-4C6D-8FEB-B2F76B72A080}">
+<ds:datastoreItem xmlns:ds="http://schemas.openxmlformats.org/officeDocument/2006/customXml" ds:itemID="{4B7EEE19-C3DE-4412-8492-73A264884CAE}">
   <ds:schemaRefs>
     <ds:schemaRef ds:uri="http://schemas.openxmlformats.org/officeDocument/2006/bibliography"/>
   </ds:schemaRefs>

</xml_diff>

<commit_message>
Report 2, part 1
</commit_message>
<xml_diff>
--- a/projects/Report2/Report2Part1.docx
+++ b/projects/Report2/Report2Part1.docx
@@ -41,7 +41,12 @@
         <w:jc w:val="center"/>
       </w:pPr>
       <w:r>
-        <w:t>September 20, 2017</w:t>
+        <w:t>October 3</w:t>
+      </w:r>
+      <w:bookmarkStart w:id="0" w:name="_GoBack"/>
+      <w:bookmarkEnd w:id="0"/>
+      <w:r>
+        <w:t>, 2017</w:t>
       </w:r>
     </w:p>
     <w:p/>
@@ -93,12 +98,12 @@
       <w:pPr>
         <w:pStyle w:val="Heading1"/>
       </w:pPr>
-      <w:bookmarkStart w:id="0" w:name="_Toc494828143"/>
+      <w:bookmarkStart w:id="1" w:name="_Toc494828143"/>
       <w:r>
         <w:lastRenderedPageBreak/>
         <w:t>Contributions:</w:t>
       </w:r>
-      <w:bookmarkEnd w:id="0"/>
+      <w:bookmarkEnd w:id="1"/>
     </w:p>
     <w:p>
       <w:pPr>
@@ -155,10 +160,8 @@
         <w:tab/>
       </w:r>
       <w:r>
-        <w:t>Project management.</w:t>
+        <w:t>Project management, Export Log diagram.</w:t>
       </w:r>
-      <w:bookmarkStart w:id="1" w:name="_GoBack"/>
-      <w:bookmarkEnd w:id="1"/>
     </w:p>
     <w:p>
       <w:pPr>
@@ -650,16 +653,13 @@
     <w:p/>
     <w:p/>
     <w:p/>
-    <w:p/>
-    <w:p/>
-    <w:p/>
-    <w:p/>
     <w:p>
       <w:pPr>
         <w:pStyle w:val="Heading1"/>
       </w:pPr>
       <w:bookmarkStart w:id="2" w:name="_Toc494828144"/>
       <w:r>
+        <w:lastRenderedPageBreak/>
         <w:t>Interaction Diagrams</w:t>
       </w:r>
       <w:bookmarkEnd w:id="2"/>
@@ -682,10 +682,10 @@
           <w:noProof/>
         </w:rPr>
         <w:drawing>
-          <wp:inline distT="0" distB="0" distL="0" distR="0" wp14:anchorId="20B228AD" wp14:editId="6DCF301B">
-            <wp:extent cx="5143500" cy="3048000"/>
-            <wp:effectExtent l="0" t="0" r="0" b="0"/>
-            <wp:docPr id="1" name="Picture 1"/>
+          <wp:inline distT="0" distB="3810" distL="0" distR="0" wp14:anchorId="4076CE1F" wp14:editId="1651ED87">
+            <wp:extent cx="4692332" cy="7091798"/>
+            <wp:effectExtent l="0" t="0" r="6985" b="0"/>
+            <wp:docPr id="20" name="Image2" descr="C:\Users\Que\AppData\Local\Microsoft\Windows\INetCache\Content.Word\DominionSequenceDiagram.jpg"/>
             <wp:cNvGraphicFramePr>
               <a:graphicFrameLocks xmlns:a="http://schemas.openxmlformats.org/drawingml/2006/main" noChangeAspect="1"/>
             </wp:cNvGraphicFramePr>
@@ -693,8 +693,10 @@
               <a:graphicData uri="http://schemas.openxmlformats.org/drawingml/2006/picture">
                 <pic:pic xmlns:pic="http://schemas.openxmlformats.org/drawingml/2006/picture">
                   <pic:nvPicPr>
-                    <pic:cNvPr id="1" name=""/>
-                    <pic:cNvPicPr/>
+                    <pic:cNvPr id="20" name="Image2" descr="C:\Users\Que\AppData\Local\Microsoft\Windows\INetCache\Content.Word\DominionSequenceDiagram.jpg"/>
+                    <pic:cNvPicPr>
+                      <a:picLocks noChangeAspect="1" noChangeArrowheads="1"/>
+                    </pic:cNvPicPr>
                   </pic:nvPicPr>
                   <pic:blipFill>
                     <a:blip r:embed="rId9"/>
@@ -702,10 +704,10 @@
                       <a:fillRect/>
                     </a:stretch>
                   </pic:blipFill>
-                  <pic:spPr>
+                  <pic:spPr bwMode="auto">
                     <a:xfrm>
                       <a:off x="0" y="0"/>
-                      <a:ext cx="5143500" cy="3048000"/>
+                      <a:ext cx="4703140" cy="7108132"/>
                     </a:xfrm>
                     <a:prstGeom prst="rect">
                       <a:avLst/>
@@ -724,11 +726,12 @@
         <w:rPr>
           <w:noProof/>
         </w:rPr>
+        <w:lastRenderedPageBreak/>
         <w:drawing>
-          <wp:inline distT="0" distB="0" distL="0" distR="0" wp14:anchorId="40756066" wp14:editId="72001087">
-            <wp:extent cx="4371975" cy="2438400"/>
-            <wp:effectExtent l="0" t="0" r="9525" b="0"/>
-            <wp:docPr id="3" name="Picture 3"/>
+          <wp:inline distT="0" distB="0" distL="0" distR="0" wp14:anchorId="20B228AD" wp14:editId="67B44F5D">
+            <wp:extent cx="4247674" cy="2517140"/>
+            <wp:effectExtent l="0" t="0" r="0" b="0"/>
+            <wp:docPr id="1" name="Picture 1"/>
             <wp:cNvGraphicFramePr>
               <a:graphicFrameLocks xmlns:a="http://schemas.openxmlformats.org/drawingml/2006/main" noChangeAspect="1"/>
             </wp:cNvGraphicFramePr>
@@ -748,7 +751,7 @@
                   <pic:spPr>
                     <a:xfrm>
                       <a:off x="0" y="0"/>
-                      <a:ext cx="4371975" cy="2438400"/>
+                      <a:ext cx="4253528" cy="2520609"/>
                     </a:xfrm>
                     <a:prstGeom prst="rect">
                       <a:avLst/>
@@ -762,20 +765,115 @@
       </w:r>
     </w:p>
     <w:p/>
-    <w:p/>
-    <w:p/>
-    <w:p/>
-    <w:p/>
     <w:p>
+      <w:r>
+        <w:rPr>
+          <w:noProof/>
+        </w:rPr>
+        <w:drawing>
+          <wp:inline distT="0" distB="0" distL="0" distR="0" wp14:anchorId="40756066" wp14:editId="097D0930">
+            <wp:extent cx="4003196" cy="2232719"/>
+            <wp:effectExtent l="0" t="0" r="10160" b="2540"/>
+            <wp:docPr id="3" name="Picture 3"/>
+            <wp:cNvGraphicFramePr>
+              <a:graphicFrameLocks xmlns:a="http://schemas.openxmlformats.org/drawingml/2006/main" noChangeAspect="1"/>
+            </wp:cNvGraphicFramePr>
+            <a:graphic xmlns:a="http://schemas.openxmlformats.org/drawingml/2006/main">
+              <a:graphicData uri="http://schemas.openxmlformats.org/drawingml/2006/picture">
+                <pic:pic xmlns:pic="http://schemas.openxmlformats.org/drawingml/2006/picture">
+                  <pic:nvPicPr>
+                    <pic:cNvPr id="1" name=""/>
+                    <pic:cNvPicPr/>
+                  </pic:nvPicPr>
+                  <pic:blipFill>
+                    <a:blip r:embed="rId11"/>
+                    <a:stretch>
+                      <a:fillRect/>
+                    </a:stretch>
+                  </pic:blipFill>
+                  <pic:spPr>
+                    <a:xfrm>
+                      <a:off x="0" y="0"/>
+                      <a:ext cx="4029833" cy="2247575"/>
+                    </a:xfrm>
+                    <a:prstGeom prst="rect">
+                      <a:avLst/>
+                    </a:prstGeom>
+                  </pic:spPr>
+                </pic:pic>
+              </a:graphicData>
+            </a:graphic>
+          </wp:inline>
+        </w:drawing>
+      </w:r>
+    </w:p>
+    <w:p/>
+    <w:p>
+      <w:r>
+        <w:rPr>
+          <w:noProof/>
+        </w:rPr>
+        <w:drawing>
+          <wp:inline distT="0" distB="0" distL="0" distR="0" wp14:anchorId="20E3DBB4" wp14:editId="0A05AA84">
+            <wp:extent cx="2898555" cy="2631440"/>
+            <wp:effectExtent l="0" t="0" r="0" b="10160"/>
+            <wp:docPr id="2" name="Picture 2" descr="../../../../../../Users/carlosperez/Desktop/Screen%20Shot%202017-10"/>
+            <wp:cNvGraphicFramePr>
+              <a:graphicFrameLocks xmlns:a="http://schemas.openxmlformats.org/drawingml/2006/main" noChangeAspect="1"/>
+            </wp:cNvGraphicFramePr>
+            <a:graphic xmlns:a="http://schemas.openxmlformats.org/drawingml/2006/main">
+              <a:graphicData uri="http://schemas.openxmlformats.org/drawingml/2006/picture">
+                <pic:pic xmlns:pic="http://schemas.openxmlformats.org/drawingml/2006/picture">
+                  <pic:nvPicPr>
+                    <pic:cNvPr id="0" name="Picture 1" descr="../../../../../../Users/carlosperez/Desktop/Screen%20Shot%202017-10"/>
+                    <pic:cNvPicPr>
+                      <a:picLocks noChangeAspect="1" noChangeArrowheads="1"/>
+                    </pic:cNvPicPr>
+                  </pic:nvPicPr>
+                  <pic:blipFill>
+                    <a:blip r:embed="rId12" cstate="print">
+                      <a:extLst>
+                        <a:ext uri="{28A0092B-C50C-407E-A947-70E740481C1C}">
+                          <a14:useLocalDpi xmlns:a14="http://schemas.microsoft.com/office/drawing/2010/main" val="0"/>
+                        </a:ext>
+                      </a:extLst>
+                    </a:blip>
+                    <a:srcRect/>
+                    <a:stretch>
+                      <a:fillRect/>
+                    </a:stretch>
+                  </pic:blipFill>
+                  <pic:spPr bwMode="auto">
+                    <a:xfrm>
+                      <a:off x="0" y="0"/>
+                      <a:ext cx="2933548" cy="2663208"/>
+                    </a:xfrm>
+                    <a:prstGeom prst="rect">
+                      <a:avLst/>
+                    </a:prstGeom>
+                    <a:noFill/>
+                    <a:ln>
+                      <a:noFill/>
+                    </a:ln>
+                  </pic:spPr>
+                </pic:pic>
+              </a:graphicData>
+            </a:graphic>
+          </wp:inline>
+        </w:drawing>
+      </w:r>
+    </w:p>
+    <w:p/>
+    <w:p>
       <w:pPr>
         <w:pStyle w:val="Heading1"/>
       </w:pPr>
-      <w:bookmarkStart w:id="4" w:name="_Toc494097111"/>
-      <w:bookmarkStart w:id="5" w:name="_Toc494828146"/>
+      <w:bookmarkStart w:id="4" w:name="_Toc494828146"/>
+      <w:bookmarkStart w:id="5" w:name="_Toc494097111"/>
       <w:r>
         <w:t>Progress Report</w:t>
       </w:r>
-      <w:bookmarkEnd w:id="5"/>
+      <w:bookmarkEnd w:id="4"/>
     </w:p>
     <w:p/>
     <w:p>
@@ -802,7 +900,7 @@
       <w:r>
         <w:t>Project Management</w:t>
       </w:r>
-      <w:bookmarkEnd w:id="4"/>
+      <w:bookmarkEnd w:id="5"/>
       <w:bookmarkEnd w:id="6"/>
     </w:p>
     <w:p/>
@@ -2413,7 +2511,7 @@
     </w:tbl>
     <w:p/>
     <w:sectPr>
-      <w:headerReference w:type="default" r:id="rId11"/>
+      <w:headerReference w:type="default" r:id="rId13"/>
       <w:pgSz w:w="12240" w:h="15840"/>
       <w:pgMar w:top="1440" w:right="1440" w:bottom="1440" w:left="1440" w:header="720" w:footer="720" w:gutter="0"/>
       <w:cols w:space="720"/>
@@ -2506,7 +2604,7 @@
           <w:rPr>
             <w:noProof/>
           </w:rPr>
-          <w:t>8</w:t>
+          <w:t>1</w:t>
         </w:r>
         <w:r>
           <w:rPr>
@@ -3987,7 +4085,7 @@
 </file>
 
 <file path=customXml/itemProps2.xml><?xml version="1.0" encoding="utf-8"?>
-<ds:datastoreItem xmlns:ds="http://schemas.openxmlformats.org/officeDocument/2006/customXml" ds:itemID="{CD6E2860-088A-C44F-B7D8-5A7339C14832}">
+<ds:datastoreItem xmlns:ds="http://schemas.openxmlformats.org/officeDocument/2006/customXml" ds:itemID="{366F0ACB-77BD-CD4A-ABB8-26BA42E3AE0A}">
   <ds:schemaRefs>
     <ds:schemaRef ds:uri="http://schemas.openxmlformats.org/officeDocument/2006/bibliography"/>
   </ds:schemaRefs>

</xml_diff>